<commit_message>
Project Progress Report reported!
</commit_message>
<xml_diff>
--- a/Wildfires! Are! Hot!.docx
+++ b/Wildfires! Are! Hot!.docx
@@ -4,21 +4,23 @@
   <w:body>
     <w:p>
       <w:pPr>
-        <w:rPr>
-          <w:rFonts w:ascii="Times New Roman" w:hAnsi="Times New Roman" w:cs="Times New Roman"/>
+        <w:jc w:val="center"/>
+        <w:rPr>
+          <w:rFonts w:ascii="Times New Roman" w:hAnsi="Times New Roman" w:cs="Times New Roman"/>
+          <w:u w:val="single"/>
         </w:rPr>
       </w:pPr>
-      <w:bookmarkStart w:id="0" w:name="_GoBack"/>
-      <w:bookmarkEnd w:id="0"/>
-      <w:r>
-        <w:rPr>
-          <w:rFonts w:ascii="Times New Roman" w:hAnsi="Times New Roman" w:cs="Times New Roman"/>
+      <w:r>
+        <w:rPr>
+          <w:rFonts w:ascii="Times New Roman" w:hAnsi="Times New Roman" w:cs="Times New Roman"/>
+          <w:u w:val="single"/>
         </w:rPr>
         <w:t>Project Progress Report</w:t>
       </w:r>
     </w:p>
     <w:p>
       <w:pPr>
+        <w:jc w:val="center"/>
         <w:rPr>
           <w:rFonts w:ascii="Times New Roman" w:hAnsi="Times New Roman" w:cs="Times New Roman"/>
         </w:rPr>
@@ -27,7 +29,21 @@
         <w:rPr>
           <w:rFonts w:ascii="Times New Roman" w:hAnsi="Times New Roman" w:cs="Times New Roman"/>
         </w:rPr>
-        <w:t xml:space="preserve">Hannah Weber, Jacob Paul, Marissa Kelley </w:t>
+        <w:t>Hannah Weber, Jacob Paul, Marissa Kelley</w:t>
+      </w:r>
+    </w:p>
+    <w:p>
+      <w:pPr>
+        <w:jc w:val="center"/>
+        <w:rPr>
+          <w:rFonts w:ascii="Times New Roman" w:hAnsi="Times New Roman" w:cs="Times New Roman"/>
+        </w:rPr>
+      </w:pPr>
+      <w:r>
+        <w:rPr>
+          <w:rFonts w:ascii="Times New Roman" w:hAnsi="Times New Roman" w:cs="Times New Roman"/>
+        </w:rPr>
+        <w:t>12.7.18</w:t>
       </w:r>
     </w:p>
     <w:p>
@@ -43,55 +59,11 @@
           <w:rFonts w:ascii="Times New Roman" w:hAnsi="Times New Roman" w:cs="Times New Roman"/>
         </w:rPr>
       </w:pPr>
-      <w:r>
-        <w:rPr>
-          <w:rFonts w:ascii="Times New Roman" w:hAnsi="Times New Roman" w:cs="Times New Roman"/>
-        </w:rPr>
-        <w:t>We began our project by pulling the dataset fr</w:t>
-      </w:r>
-      <w:r>
-        <w:rPr>
-          <w:rFonts w:ascii="Times New Roman" w:hAnsi="Times New Roman" w:cs="Times New Roman"/>
-        </w:rPr>
-        <w:t xml:space="preserve">om </w:t>
-      </w:r>
-      <w:proofErr w:type="spellStart"/>
-      <w:r>
-        <w:rPr>
-          <w:rFonts w:ascii="Times New Roman" w:hAnsi="Times New Roman" w:cs="Times New Roman"/>
-        </w:rPr>
-        <w:t>Kaggle</w:t>
-      </w:r>
-      <w:proofErr w:type="spellEnd"/>
-      <w:r>
-        <w:rPr>
-          <w:rFonts w:ascii="Times New Roman" w:hAnsi="Times New Roman" w:cs="Times New Roman"/>
-        </w:rPr>
-        <w:t xml:space="preserve">. We found that it was quite large, so we began </w:t>
-      </w:r>
-      <w:r>
-        <w:rPr>
-          <w:rFonts w:ascii="Times New Roman" w:hAnsi="Times New Roman" w:cs="Times New Roman"/>
-        </w:rPr>
-        <w:t xml:space="preserve">by doing a </w:t>
-      </w:r>
-      <w:proofErr w:type="spellStart"/>
-      <w:r>
-        <w:rPr>
-          <w:rFonts w:ascii="Times New Roman" w:hAnsi="Times New Roman" w:cs="Times New Roman"/>
-        </w:rPr>
-        <w:t>Sequl</w:t>
-      </w:r>
-      <w:proofErr w:type="spellEnd"/>
-      <w:r>
-        <w:rPr>
-          <w:rFonts w:ascii="Times New Roman" w:hAnsi="Times New Roman" w:cs="Times New Roman"/>
-        </w:rPr>
-        <w:t xml:space="preserve"> query to get the data out, and also to reduce the mass amount of data. We started to make interactive bar charts to answer questions </w:t>
-      </w:r>
     </w:p>
     <w:p>
       <w:pPr>
+        <w:ind w:firstLine="720"/>
+        <w:jc w:val="both"/>
         <w:rPr>
           <w:rFonts w:ascii="Times New Roman" w:hAnsi="Times New Roman" w:cs="Times New Roman"/>
         </w:rPr>
@@ -100,7 +72,157 @@
         <w:rPr>
           <w:rFonts w:ascii="Times New Roman" w:hAnsi="Times New Roman" w:cs="Times New Roman"/>
         </w:rPr>
-        <w:t xml:space="preserve">We are planning on doing an oral presentation.  </w:t>
+        <w:t>We began our project by pulling the dataset fr</w:t>
+      </w:r>
+      <w:r>
+        <w:rPr>
+          <w:rFonts w:ascii="Times New Roman" w:hAnsi="Times New Roman" w:cs="Times New Roman"/>
+        </w:rPr>
+        <w:t xml:space="preserve">om Kaggle. We found that it was quite large, so we began </w:t>
+      </w:r>
+      <w:r>
+        <w:rPr>
+          <w:rFonts w:ascii="Times New Roman" w:hAnsi="Times New Roman" w:cs="Times New Roman"/>
+        </w:rPr>
+        <w:t>by doing a Sequ</w:t>
+      </w:r>
+      <w:r>
+        <w:rPr>
+          <w:rFonts w:ascii="Times New Roman" w:hAnsi="Times New Roman" w:cs="Times New Roman"/>
+        </w:rPr>
+        <w:t>e</w:t>
+      </w:r>
+      <w:r>
+        <w:rPr>
+          <w:rFonts w:ascii="Times New Roman" w:hAnsi="Times New Roman" w:cs="Times New Roman"/>
+        </w:rPr>
+        <w:t>l query to get</w:t>
+      </w:r>
+      <w:r>
+        <w:rPr>
+          <w:rFonts w:ascii="Times New Roman" w:hAnsi="Times New Roman" w:cs="Times New Roman"/>
+        </w:rPr>
+        <w:t xml:space="preserve"> the data out and also</w:t>
+      </w:r>
+      <w:r>
+        <w:rPr>
+          <w:rFonts w:ascii="Times New Roman" w:hAnsi="Times New Roman" w:cs="Times New Roman"/>
+        </w:rPr>
+        <w:t xml:space="preserve"> reduce the mass amo</w:t>
+      </w:r>
+      <w:r>
+        <w:rPr>
+          <w:rFonts w:ascii="Times New Roman" w:hAnsi="Times New Roman" w:cs="Times New Roman"/>
+        </w:rPr>
+        <w:t>unt of data. We started by doing</w:t>
+      </w:r>
+      <w:r>
+        <w:rPr>
+          <w:rFonts w:ascii="Times New Roman" w:hAnsi="Times New Roman" w:cs="Times New Roman"/>
+        </w:rPr>
+        <w:t xml:space="preserve"> a groupby to look at which state had the most amount of wildfires, and turned it into a</w:t>
+      </w:r>
+      <w:r>
+        <w:rPr>
+          <w:rFonts w:ascii="Times New Roman" w:hAnsi="Times New Roman" w:cs="Times New Roman"/>
+        </w:rPr>
+        <w:t>n</w:t>
+      </w:r>
+      <w:r>
+        <w:rPr>
+          <w:rFonts w:ascii="Times New Roman" w:hAnsi="Times New Roman" w:cs="Times New Roman"/>
+        </w:rPr>
+        <w:t xml:space="preserve"> </w:t>
+      </w:r>
+      <w:r>
+        <w:rPr>
+          <w:rFonts w:ascii="Times New Roman" w:hAnsi="Times New Roman" w:cs="Times New Roman"/>
+        </w:rPr>
+        <w:t>interactive</w:t>
+      </w:r>
+      <w:r>
+        <w:rPr>
+          <w:rFonts w:ascii="Times New Roman" w:hAnsi="Times New Roman" w:cs="Times New Roman"/>
+        </w:rPr>
+        <w:t xml:space="preserve"> bar charts</w:t>
+      </w:r>
+      <w:r>
+        <w:rPr>
+          <w:rFonts w:ascii="Times New Roman" w:hAnsi="Times New Roman" w:cs="Times New Roman"/>
+        </w:rPr>
+        <w:t>.</w:t>
+      </w:r>
+      <w:r>
+        <w:rPr>
+          <w:rFonts w:ascii="Times New Roman" w:hAnsi="Times New Roman" w:cs="Times New Roman"/>
+        </w:rPr>
+        <w:t xml:space="preserve"> We’ve decided to predict looking at the causes of the wildfires, and look at it in the context of the state. </w:t>
+      </w:r>
+      <w:r>
+        <w:rPr>
+          <w:rFonts w:ascii="Times New Roman" w:hAnsi="Times New Roman" w:cs="Times New Roman"/>
+        </w:rPr>
+        <w:t xml:space="preserve"> </w:t>
+      </w:r>
+      <w:r>
+        <w:rPr>
+          <w:rFonts w:ascii="Times New Roman" w:hAnsi="Times New Roman" w:cs="Times New Roman"/>
+        </w:rPr>
+        <w:t xml:space="preserve">We haven’t </w:t>
+      </w:r>
+      <w:r>
+        <w:rPr>
+          <w:rFonts w:ascii="Times New Roman" w:hAnsi="Times New Roman" w:cs="Times New Roman"/>
+        </w:rPr>
+        <w:t>run into any problems or challenges yet.</w:t>
+      </w:r>
+      <w:r>
+        <w:rPr>
+          <w:rFonts w:ascii="Times New Roman" w:hAnsi="Times New Roman" w:cs="Times New Roman"/>
+        </w:rPr>
+        <w:t xml:space="preserve"> Our next steps are to begin doing a random forest, perceptron and logistic regression on the data. </w:t>
+      </w:r>
+      <w:r>
+        <w:rPr>
+          <w:rFonts w:ascii="Times New Roman" w:hAnsi="Times New Roman" w:cs="Times New Roman"/>
+        </w:rPr>
+        <w:t xml:space="preserve"> </w:t>
+      </w:r>
+    </w:p>
+    <w:p>
+      <w:pPr>
+        <w:jc w:val="both"/>
+        <w:rPr>
+          <w:rFonts w:ascii="Times New Roman" w:hAnsi="Times New Roman" w:cs="Times New Roman"/>
+        </w:rPr>
+      </w:pPr>
+    </w:p>
+    <w:p>
+      <w:pPr>
+        <w:jc w:val="both"/>
+        <w:rPr>
+          <w:rFonts w:ascii="Times New Roman" w:hAnsi="Times New Roman" w:cs="Times New Roman"/>
+        </w:rPr>
+      </w:pPr>
+      <w:r>
+        <w:rPr>
+          <w:rFonts w:ascii="Times New Roman" w:hAnsi="Times New Roman" w:cs="Times New Roman"/>
+        </w:rPr>
+        <w:t>We are plannin</w:t>
+      </w:r>
+      <w:r>
+        <w:rPr>
+          <w:rFonts w:ascii="Times New Roman" w:hAnsi="Times New Roman" w:cs="Times New Roman"/>
+        </w:rPr>
+        <w:t xml:space="preserve">g on doing an oral presentation, but if need be, we can just do a paper (if there are too many groups presenting). </w:t>
+      </w:r>
+      <w:bookmarkStart w:id="0" w:name="_GoBack"/>
+      <w:bookmarkEnd w:id="0"/>
+      <w:r>
+        <w:rPr>
+          <w:rFonts w:ascii="Times New Roman" w:hAnsi="Times New Roman" w:cs="Times New Roman"/>
+        </w:rPr>
+        <w:t xml:space="preserve">  </w:t>
       </w:r>
     </w:p>
     <w:p>

</xml_diff>

<commit_message>
Updates? IDK Sorry if I screwed up on the og notebook @Jacob :(
</commit_message>
<xml_diff>
--- a/Wildfires! Are! Hot!.docx
+++ b/Wildfires! Are! Hot!.docx
@@ -78,7 +78,21 @@
         <w:rPr>
           <w:rFonts w:ascii="Times New Roman" w:hAnsi="Times New Roman" w:cs="Times New Roman"/>
         </w:rPr>
-        <w:t xml:space="preserve">om Kaggle. We found that it was quite large, so we began </w:t>
+        <w:t xml:space="preserve">om </w:t>
+      </w:r>
+      <w:proofErr w:type="spellStart"/>
+      <w:r>
+        <w:rPr>
+          <w:rFonts w:ascii="Times New Roman" w:hAnsi="Times New Roman" w:cs="Times New Roman"/>
+        </w:rPr>
+        <w:t>Kaggle</w:t>
+      </w:r>
+      <w:proofErr w:type="spellEnd"/>
+      <w:r>
+        <w:rPr>
+          <w:rFonts w:ascii="Times New Roman" w:hAnsi="Times New Roman" w:cs="Times New Roman"/>
+        </w:rPr>
+        <w:t xml:space="preserve">. We found that it was quite large, so we began </w:t>
       </w:r>
       <w:r>
         <w:rPr>
@@ -120,7 +134,35 @@
         <w:rPr>
           <w:rFonts w:ascii="Times New Roman" w:hAnsi="Times New Roman" w:cs="Times New Roman"/>
         </w:rPr>
-        <w:t xml:space="preserve"> a groupby to look at which state had the most amount of wildfires, and turned it into a</w:t>
+        <w:t xml:space="preserve"> a </w:t>
+      </w:r>
+      <w:proofErr w:type="spellStart"/>
+      <w:r>
+        <w:rPr>
+          <w:rFonts w:ascii="Times New Roman" w:hAnsi="Times New Roman" w:cs="Times New Roman"/>
+        </w:rPr>
+        <w:t>groupby</w:t>
+      </w:r>
+      <w:proofErr w:type="spellEnd"/>
+      <w:r>
+        <w:rPr>
+          <w:rFonts w:ascii="Times New Roman" w:hAnsi="Times New Roman" w:cs="Times New Roman"/>
+        </w:rPr>
+        <w:t xml:space="preserve"> to look at which state had the most </w:t>
+      </w:r>
+      <w:proofErr w:type="gramStart"/>
+      <w:r>
+        <w:rPr>
+          <w:rFonts w:ascii="Times New Roman" w:hAnsi="Times New Roman" w:cs="Times New Roman"/>
+        </w:rPr>
+        <w:t>amount</w:t>
+      </w:r>
+      <w:proofErr w:type="gramEnd"/>
+      <w:r>
+        <w:rPr>
+          <w:rFonts w:ascii="Times New Roman" w:hAnsi="Times New Roman" w:cs="Times New Roman"/>
+        </w:rPr>
+        <w:t xml:space="preserve"> of wildfires, and turned it into a</w:t>
       </w:r>
       <w:r>
         <w:rPr>
@@ -156,7 +198,19 @@
         <w:rPr>
           <w:rFonts w:ascii="Times New Roman" w:hAnsi="Times New Roman" w:cs="Times New Roman"/>
         </w:rPr>
-        <w:t xml:space="preserve"> We’ve decided to predict looking at the causes of the wildfires, and look at it in the context of the state. </w:t>
+        <w:t xml:space="preserve"> We’ve decided to predict looking at the causes of the wildfires, and look at it in the context of the </w:t>
+      </w:r>
+      <w:r>
+        <w:rPr>
+          <w:rFonts w:ascii="Times New Roman" w:hAnsi="Times New Roman" w:cs="Times New Roman"/>
+        </w:rPr>
+        <w:t xml:space="preserve">different </w:t>
+      </w:r>
+      <w:r>
+        <w:rPr>
+          <w:rFonts w:ascii="Times New Roman" w:hAnsi="Times New Roman" w:cs="Times New Roman"/>
+        </w:rPr>
+        <w:t xml:space="preserve">state. </w:t>
       </w:r>
       <w:r>
         <w:rPr>
@@ -188,6 +242,8 @@
         </w:rPr>
         <w:t xml:space="preserve"> </w:t>
       </w:r>
+      <w:bookmarkStart w:id="0" w:name="_GoBack"/>
+      <w:bookmarkEnd w:id="0"/>
     </w:p>
     <w:p>
       <w:pPr>
@@ -216,8 +272,6 @@
         </w:rPr>
         <w:t xml:space="preserve">g on doing an oral presentation, but if need be, we can just do a paper (if there are too many groups presenting). </w:t>
       </w:r>
-      <w:bookmarkStart w:id="0" w:name="_GoBack"/>
-      <w:bookmarkEnd w:id="0"/>
       <w:r>
         <w:rPr>
           <w:rFonts w:ascii="Times New Roman" w:hAnsi="Times New Roman" w:cs="Times New Roman"/>

</xml_diff>